<commit_message>
seventh done, all good go make kursach
</commit_message>
<xml_diff>
--- a/ПР7_Хречко_СВ_ИКБО-03-21.docx
+++ b/ПР7_Хречко_СВ_ИКБО-03-21.docx
@@ -81,7 +81,7 @@
                           <a:blip r:embed="rId5" cstate="print">
                             <a:extLst>
                               <a:ext uri="{28A0092B-C50C-407E-A947-70E740481C1C}">
-                                <a14:useLocalDpi xmlns="" xmlns:wpc="http://schemas.microsoft.com/office/word/2010/wordprocessingCanvas" xmlns:mc="http://schemas.openxmlformats.org/markup-compatibility/2006" xmlns:o="urn:schemas-microsoft-com:office:office" xmlns:v="urn:schemas-microsoft-com:vml" xmlns:wp14="http://schemas.microsoft.com/office/word/2010/wordprocessingDrawing" xmlns:w10="urn:schemas-microsoft-com:office:word" xmlns:w="http://schemas.openxmlformats.org/wordprocessingml/2006/main" xmlns:w14="http://schemas.microsoft.com/office/word/2010/wordml" xmlns:w15="http://schemas.microsoft.com/office/word/2012/wordml" xmlns:wpg="http://schemas.microsoft.com/office/word/2010/wordprocessingGroup" xmlns:wpi="http://schemas.microsoft.com/office/word/2010/wordprocessingInk" xmlns:wps="http://schemas.microsoft.com/office/word/2010/wordprocessingShape" xmlns:a14="http://schemas.microsoft.com/office/drawing/2010/main" xmlns:arto="http://schemas.microsoft.com/office/word/2006/arto" val="0"/>
+                                <a14:useLocalDpi xmlns:arto="http://schemas.microsoft.com/office/word/2006/arto" xmlns:a14="http://schemas.microsoft.com/office/drawing/2010/main" xmlns:wps="http://schemas.microsoft.com/office/word/2010/wordprocessingShape" xmlns:wpi="http://schemas.microsoft.com/office/word/2010/wordprocessingInk" xmlns:wpg="http://schemas.microsoft.com/office/word/2010/wordprocessingGroup" xmlns:w15="http://schemas.microsoft.com/office/word/2012/wordml" xmlns:w14="http://schemas.microsoft.com/office/word/2010/wordml" xmlns:w="http://schemas.openxmlformats.org/wordprocessingml/2006/main" xmlns:w10="urn:schemas-microsoft-com:office:word" xmlns:wp14="http://schemas.microsoft.com/office/word/2010/wordprocessingDrawing" xmlns:v="urn:schemas-microsoft-com:vml" xmlns:o="urn:schemas-microsoft-com:office:office" xmlns:mc="http://schemas.openxmlformats.org/markup-compatibility/2006" xmlns:wpc="http://schemas.microsoft.com/office/word/2010/wordprocessingCanvas" xmlns="" val="0"/>
                               </a:ext>
                             </a:extLst>
                           </a:blip>
@@ -403,7 +403,7 @@
           <w:sz w:val="32"/>
           <w:szCs w:val="32"/>
         </w:rPr>
-        <w:t>8</w:t>
+        <w:t>7</w:t>
       </w:r>
     </w:p>
     <w:p>
@@ -1985,88 +1985,29 @@
           <w:sz w:val="28"/>
           <w:szCs w:val="28"/>
         </w:rPr>
+        <w:t>Модель данных, используемая в работе, представлена на рисунке 3.</w:t>
+      </w:r>
+    </w:p>
+    <w:p>
+      <w:pPr>
+        <w:pStyle w:val="image0"/>
+        <w:rPr>
+          <w:sz w:val="28"/>
+          <w:szCs w:val="28"/>
+        </w:rPr>
+      </w:pPr>
+      <w:r>
+        <w:rPr>
+          <w:noProof/>
+          <w:sz w:val="28"/>
+          <w:szCs w:val="28"/>
+        </w:rPr>
         <w:lastRenderedPageBreak/>
-        <w:t xml:space="preserve">Работа с внешним хранилищем в целом аналогична работе с </w:t>
-      </w:r>
-      <w:r>
-        <w:rPr>
-          <w:sz w:val="28"/>
-          <w:szCs w:val="28"/>
-          <w:lang w:val="en-US"/>
-        </w:rPr>
-        <w:t>app</w:t>
-      </w:r>
-      <w:r>
-        <w:rPr>
-          <w:sz w:val="28"/>
-          <w:szCs w:val="28"/>
-        </w:rPr>
-        <w:t>-</w:t>
-      </w:r>
-      <w:r>
-        <w:rPr>
-          <w:sz w:val="28"/>
-          <w:szCs w:val="28"/>
-          <w:lang w:val="en-US"/>
-        </w:rPr>
-        <w:t>specific</w:t>
-      </w:r>
-      <w:r>
-        <w:rPr>
-          <w:sz w:val="28"/>
-          <w:szCs w:val="28"/>
-        </w:rPr>
-        <w:t xml:space="preserve"> </w:t>
-      </w:r>
-      <w:r>
-        <w:rPr>
-          <w:sz w:val="28"/>
-          <w:szCs w:val="28"/>
-          <w:lang w:val="en-US"/>
-        </w:rPr>
-        <w:t>storage</w:t>
-      </w:r>
-      <w:r>
-        <w:rPr>
-          <w:sz w:val="28"/>
-          <w:szCs w:val="28"/>
-        </w:rPr>
-        <w:t>, однако для работы с ним, требуется запросить определенное разрешение</w:t>
-      </w:r>
-      <w:r>
-        <w:rPr>
-          <w:sz w:val="28"/>
-          <w:szCs w:val="28"/>
-        </w:rPr>
-        <w:t>.</w:t>
-      </w:r>
-      <w:r>
-        <w:rPr>
-          <w:sz w:val="28"/>
-          <w:szCs w:val="28"/>
-        </w:rPr>
-        <w:t xml:space="preserve"> Разрешение представлено на рисунке 3.</w:t>
-      </w:r>
-    </w:p>
-    <w:p>
-      <w:pPr>
-        <w:pStyle w:val="image0"/>
-        <w:rPr>
-          <w:sz w:val="28"/>
-          <w:szCs w:val="28"/>
-        </w:rPr>
-      </w:pPr>
-      <w:r>
-        <w:rPr>
-          <w:noProof/>
-          <w:sz w:val="28"/>
-          <w:szCs w:val="28"/>
-        </w:rPr>
         <w:drawing>
           <wp:inline distT="0" distB="0" distL="0" distR="0">
-            <wp:extent cx="5940425" cy="565497"/>
+            <wp:extent cx="5940425" cy="2216576"/>
             <wp:effectExtent l="19050" t="0" r="3175" b="0"/>
-            <wp:docPr id="6" name="Рисунок 7"/>
+            <wp:docPr id="5" name="Рисунок 1"/>
             <wp:cNvGraphicFramePr>
               <a:graphicFrameLocks xmlns:a="http://schemas.openxmlformats.org/drawingml/2006/main" noChangeAspect="1"/>
             </wp:cNvGraphicFramePr>
@@ -2074,7 +2015,7 @@
               <a:graphicData uri="http://schemas.openxmlformats.org/drawingml/2006/picture">
                 <pic:pic xmlns:pic="http://schemas.openxmlformats.org/drawingml/2006/picture">
                   <pic:nvPicPr>
-                    <pic:cNvPr id="0" name="Picture 7"/>
+                    <pic:cNvPr id="0" name="Picture 1"/>
                     <pic:cNvPicPr>
                       <a:picLocks noChangeAspect="1" noChangeArrowheads="1"/>
                     </pic:cNvPicPr>
@@ -2089,7 +2030,7 @@
                   <pic:spPr bwMode="auto">
                     <a:xfrm>
                       <a:off x="0" y="0"/>
-                      <a:ext cx="5940425" cy="565497"/>
+                      <a:ext cx="5940425" cy="2216576"/>
                     </a:xfrm>
                     <a:prstGeom prst="rect">
                       <a:avLst/>
@@ -2144,14 +2085,37 @@
           <w:sz w:val="28"/>
           <w:szCs w:val="28"/>
         </w:rPr>
-        <w:t xml:space="preserve"> –</w:t>
-      </w:r>
-      <w:r>
-        <w:rPr>
-          <w:sz w:val="28"/>
-          <w:szCs w:val="28"/>
-        </w:rPr>
-        <w:t xml:space="preserve"> Получение разрешения внешнего хранилища</w:t>
+        <w:t xml:space="preserve"> – </w:t>
+      </w:r>
+      <w:r>
+        <w:rPr>
+          <w:sz w:val="28"/>
+          <w:szCs w:val="28"/>
+        </w:rPr>
+        <w:t>Модель данных</w:t>
+      </w:r>
+    </w:p>
+    <w:p>
+      <w:pPr>
+        <w:pStyle w:val="Text0"/>
+        <w:rPr>
+          <w:sz w:val="28"/>
+          <w:szCs w:val="28"/>
+        </w:rPr>
+      </w:pPr>
+      <w:r>
+        <w:rPr>
+          <w:sz w:val="28"/>
+          <w:szCs w:val="28"/>
+        </w:rPr>
+        <w:t xml:space="preserve">На рисунке 4 представлен механизм </w:t>
+      </w:r>
+      <w:r>
+        <w:rPr>
+          <w:sz w:val="28"/>
+          <w:szCs w:val="28"/>
+        </w:rPr>
+        <w:t>отслеживания изменений данных в модели</w:t>
       </w:r>
       <w:r>
         <w:rPr>
@@ -2160,28 +2124,20 @@
         </w:rPr>
         <w:t>.</w:t>
       </w:r>
-    </w:p>
-    <w:p>
-      <w:pPr>
-        <w:pStyle w:val="Text0"/>
-        <w:rPr>
-          <w:sz w:val="28"/>
-          <w:szCs w:val="28"/>
-        </w:rPr>
-      </w:pPr>
-      <w:r>
-        <w:rPr>
-          <w:sz w:val="28"/>
-          <w:szCs w:val="28"/>
-        </w:rPr>
-        <w:t>На рисунке 4 представлено</w:t>
-      </w:r>
-      <w:r>
-        <w:rPr>
-          <w:sz w:val="28"/>
-          <w:szCs w:val="28"/>
-        </w:rPr>
-        <w:t xml:space="preserve"> получение созраненных данных из общего хранилища</w:t>
+      <w:r>
+        <w:rPr>
+          <w:sz w:val="28"/>
+          <w:szCs w:val="28"/>
+        </w:rPr>
+        <w:t xml:space="preserve"> Аналогично выстроен механизм во всех элементах </w:t>
+      </w:r>
+      <w:r>
+        <w:rPr>
+          <w:sz w:val="28"/>
+          <w:szCs w:val="28"/>
+          <w:lang w:val="en-US"/>
+        </w:rPr>
+        <w:t>view</w:t>
       </w:r>
       <w:r>
         <w:rPr>
@@ -2190,15 +2146,6 @@
         </w:rPr>
         <w:t>.</w:t>
       </w:r>
-    </w:p>
-    <w:p>
-      <w:pPr>
-        <w:pStyle w:val="Text0"/>
-        <w:rPr>
-          <w:sz w:val="28"/>
-          <w:szCs w:val="28"/>
-        </w:rPr>
-      </w:pPr>
     </w:p>
     <w:p>
       <w:pPr>
@@ -2216,9 +2163,9 @@
         </w:rPr>
         <w:drawing>
           <wp:inline distT="0" distB="0" distL="0" distR="0">
-            <wp:extent cx="2955925" cy="3041015"/>
-            <wp:effectExtent l="19050" t="0" r="0" b="0"/>
-            <wp:docPr id="8" name="Рисунок 10"/>
+            <wp:extent cx="5940425" cy="1498534"/>
+            <wp:effectExtent l="19050" t="0" r="3175" b="0"/>
+            <wp:docPr id="10" name="Рисунок 4"/>
             <wp:cNvGraphicFramePr>
               <a:graphicFrameLocks xmlns:a="http://schemas.openxmlformats.org/drawingml/2006/main" noChangeAspect="1"/>
             </wp:cNvGraphicFramePr>
@@ -2226,7 +2173,7 @@
               <a:graphicData uri="http://schemas.openxmlformats.org/drawingml/2006/picture">
                 <pic:pic xmlns:pic="http://schemas.openxmlformats.org/drawingml/2006/picture">
                   <pic:nvPicPr>
-                    <pic:cNvPr id="0" name="Picture 10"/>
+                    <pic:cNvPr id="0" name="Picture 4"/>
                     <pic:cNvPicPr>
                       <a:picLocks noChangeAspect="1" noChangeArrowheads="1"/>
                     </pic:cNvPicPr>
@@ -2241,7 +2188,7 @@
                   <pic:spPr bwMode="auto">
                     <a:xfrm>
                       <a:off x="0" y="0"/>
-                      <a:ext cx="2955925" cy="3041015"/>
+                      <a:ext cx="5940425" cy="1498534"/>
                     </a:xfrm>
                     <a:prstGeom prst="rect">
                       <a:avLst/>
@@ -2296,14 +2243,83 @@
           <w:sz w:val="28"/>
           <w:szCs w:val="28"/>
         </w:rPr>
-        <w:t xml:space="preserve"> –</w:t>
-      </w:r>
-      <w:r>
-        <w:rPr>
-          <w:sz w:val="28"/>
-          <w:szCs w:val="28"/>
-        </w:rPr>
-        <w:t xml:space="preserve"> Результат чтения внешнего хранилища</w:t>
+        <w:t xml:space="preserve"> – </w:t>
+      </w:r>
+      <w:r>
+        <w:rPr>
+          <w:sz w:val="28"/>
+          <w:szCs w:val="28"/>
+        </w:rPr>
+        <w:t xml:space="preserve">Метод </w:t>
+      </w:r>
+      <w:r>
+        <w:rPr>
+          <w:sz w:val="28"/>
+          <w:szCs w:val="28"/>
+          <w:lang w:val="en-US"/>
+        </w:rPr>
+        <w:t>observe</w:t>
+      </w:r>
+    </w:p>
+    <w:p>
+      <w:pPr>
+        <w:pStyle w:val="Text0"/>
+        <w:rPr>
+          <w:sz w:val="28"/>
+          <w:szCs w:val="28"/>
+        </w:rPr>
+      </w:pPr>
+      <w:r>
+        <w:rPr>
+          <w:sz w:val="28"/>
+          <w:szCs w:val="28"/>
+        </w:rPr>
+        <w:t xml:space="preserve">На рисунке 5 представлена настройка </w:t>
+      </w:r>
+      <w:r>
+        <w:rPr>
+          <w:sz w:val="28"/>
+          <w:szCs w:val="28"/>
+          <w:lang w:val="en-US"/>
+        </w:rPr>
+        <w:t>LiveData</w:t>
+      </w:r>
+      <w:r>
+        <w:rPr>
+          <w:sz w:val="28"/>
+          <w:szCs w:val="28"/>
+        </w:rPr>
+        <w:t xml:space="preserve"> </w:t>
+      </w:r>
+      <w:r>
+        <w:rPr>
+          <w:sz w:val="28"/>
+          <w:szCs w:val="28"/>
+        </w:rPr>
+        <w:t xml:space="preserve">для </w:t>
+      </w:r>
+      <w:r>
+        <w:rPr>
+          <w:sz w:val="28"/>
+          <w:szCs w:val="28"/>
+          <w:lang w:val="en-US"/>
+        </w:rPr>
+        <w:t>viewModel</w:t>
+      </w:r>
+      <w:r>
+        <w:rPr>
+          <w:sz w:val="28"/>
+          <w:szCs w:val="28"/>
+        </w:rPr>
+        <w:t xml:space="preserve">, класса в котором представлены методы для обработки запросов от </w:t>
+      </w:r>
+      <w:r>
+        <w:rPr>
+          <w:sz w:val="28"/>
+          <w:szCs w:val="28"/>
+          <w:lang w:val="en-US"/>
+        </w:rPr>
+        <w:t>view</w:t>
       </w:r>
       <w:r>
         <w:rPr>
@@ -2315,66 +2331,6 @@
     </w:p>
     <w:p>
       <w:pPr>
-        <w:pStyle w:val="Text0"/>
-        <w:rPr>
-          <w:sz w:val="28"/>
-          <w:szCs w:val="28"/>
-        </w:rPr>
-      </w:pPr>
-      <w:r>
-        <w:rPr>
-          <w:sz w:val="28"/>
-          <w:szCs w:val="28"/>
-        </w:rPr>
-        <w:t xml:space="preserve">Код работающий с </w:t>
-      </w:r>
-      <w:r>
-        <w:rPr>
-          <w:sz w:val="28"/>
-          <w:szCs w:val="28"/>
-          <w:lang w:val="en-US"/>
-        </w:rPr>
-        <w:t>shared</w:t>
-      </w:r>
-      <w:r>
-        <w:rPr>
-          <w:sz w:val="28"/>
-          <w:szCs w:val="28"/>
-        </w:rPr>
-        <w:t xml:space="preserve"> </w:t>
-      </w:r>
-      <w:r>
-        <w:rPr>
-          <w:sz w:val="28"/>
-          <w:szCs w:val="28"/>
-          <w:lang w:val="en-US"/>
-        </w:rPr>
-        <w:t>preferences</w:t>
-      </w:r>
-      <w:r>
-        <w:rPr>
-          <w:sz w:val="28"/>
-          <w:szCs w:val="28"/>
-        </w:rPr>
-        <w:t xml:space="preserve"> </w:t>
-      </w:r>
-      <w:r>
-        <w:rPr>
-          <w:sz w:val="28"/>
-          <w:szCs w:val="28"/>
-        </w:rPr>
-        <w:t>представлен на рисунке 5</w:t>
-      </w:r>
-      <w:r>
-        <w:rPr>
-          <w:sz w:val="28"/>
-          <w:szCs w:val="28"/>
-        </w:rPr>
-        <w:t>.</w:t>
-      </w:r>
-    </w:p>
-    <w:p>
-      <w:pPr>
         <w:pStyle w:val="image0"/>
         <w:rPr>
           <w:sz w:val="28"/>
@@ -2387,12 +2343,11 @@
           <w:sz w:val="28"/>
           <w:szCs w:val="28"/>
         </w:rPr>
-        <w:lastRenderedPageBreak/>
         <w:drawing>
           <wp:inline distT="0" distB="0" distL="0" distR="0">
-            <wp:extent cx="5940425" cy="3410894"/>
+            <wp:extent cx="5940425" cy="1376960"/>
             <wp:effectExtent l="19050" t="0" r="3175" b="0"/>
-            <wp:docPr id="9" name="Рисунок 13"/>
+            <wp:docPr id="12" name="Рисунок 7"/>
             <wp:cNvGraphicFramePr>
               <a:graphicFrameLocks xmlns:a="http://schemas.openxmlformats.org/drawingml/2006/main" noChangeAspect="1"/>
             </wp:cNvGraphicFramePr>
@@ -2400,7 +2355,7 @@
               <a:graphicData uri="http://schemas.openxmlformats.org/drawingml/2006/picture">
                 <pic:pic xmlns:pic="http://schemas.openxmlformats.org/drawingml/2006/picture">
                   <pic:nvPicPr>
-                    <pic:cNvPr id="0" name="Picture 13"/>
+                    <pic:cNvPr id="0" name="Picture 7"/>
                     <pic:cNvPicPr>
                       <a:picLocks noChangeAspect="1" noChangeArrowheads="1"/>
                     </pic:cNvPicPr>
@@ -2415,7 +2370,7 @@
                   <pic:spPr bwMode="auto">
                     <a:xfrm>
                       <a:off x="0" y="0"/>
-                      <a:ext cx="5940425" cy="3410894"/>
+                      <a:ext cx="5940425" cy="1376960"/>
                     </a:xfrm>
                     <a:prstGeom prst="rect">
                       <a:avLst/>
@@ -2442,15 +2397,73 @@
         <w:rPr>
           <w:sz w:val="28"/>
           <w:szCs w:val="28"/>
+        </w:rPr>
+      </w:pPr>
+      <w:r>
+        <w:rPr>
+          <w:sz w:val="28"/>
+          <w:szCs w:val="28"/>
+        </w:rPr>
+        <w:t>Рисунок</w:t>
+      </w:r>
+      <w:r>
+        <w:rPr>
+          <w:sz w:val="28"/>
+          <w:szCs w:val="28"/>
+        </w:rPr>
+        <w:t xml:space="preserve"> </w:t>
+      </w:r>
+      <w:r>
+        <w:rPr>
+          <w:sz w:val="28"/>
+          <w:szCs w:val="28"/>
+        </w:rPr>
+        <w:t>5</w:t>
+      </w:r>
+      <w:r>
+        <w:rPr>
+          <w:sz w:val="28"/>
+          <w:szCs w:val="28"/>
+        </w:rPr>
+        <w:t xml:space="preserve"> – </w:t>
+      </w:r>
+      <w:r>
+        <w:rPr>
+          <w:sz w:val="28"/>
+          <w:szCs w:val="28"/>
+        </w:rPr>
+        <w:t xml:space="preserve">Создание </w:t>
+      </w:r>
+      <w:r>
+        <w:rPr>
+          <w:sz w:val="28"/>
+          <w:szCs w:val="28"/>
           <w:lang w:val="en-US"/>
         </w:rPr>
-      </w:pPr>
-      <w:r>
-        <w:rPr>
-          <w:sz w:val="28"/>
-          <w:szCs w:val="28"/>
-        </w:rPr>
-        <w:t>Рисунок</w:t>
+        <w:t>LiveData</w:t>
+      </w:r>
+    </w:p>
+    <w:p>
+      <w:pPr>
+        <w:pStyle w:val="Text0"/>
+        <w:rPr>
+          <w:sz w:val="28"/>
+          <w:szCs w:val="28"/>
+        </w:rPr>
+      </w:pPr>
+      <w:r>
+        <w:rPr>
+          <w:sz w:val="28"/>
+          <w:szCs w:val="28"/>
+        </w:rPr>
+        <w:t>На рисунках 6-10 представлены</w:t>
+      </w:r>
+      <w:r>
+        <w:rPr>
+          <w:sz w:val="28"/>
+          <w:szCs w:val="28"/>
+        </w:rPr>
+        <w:t xml:space="preserve"> пять элементов </w:t>
       </w:r>
       <w:r>
         <w:rPr>
@@ -2458,111 +2471,25 @@
           <w:szCs w:val="28"/>
           <w:lang w:val="en-US"/>
         </w:rPr>
-        <w:t xml:space="preserve"> 5 –</w:t>
-      </w:r>
-      <w:r>
-        <w:rPr>
-          <w:sz w:val="28"/>
-          <w:szCs w:val="28"/>
-          <w:lang w:val="en-US"/>
-        </w:rPr>
-        <w:t xml:space="preserve"> </w:t>
-      </w:r>
-      <w:r>
-        <w:rPr>
-          <w:sz w:val="28"/>
-          <w:szCs w:val="28"/>
-        </w:rPr>
-        <w:t>Работа</w:t>
-      </w:r>
-      <w:r>
-        <w:rPr>
-          <w:sz w:val="28"/>
-          <w:szCs w:val="28"/>
-          <w:lang w:val="en-US"/>
-        </w:rPr>
-        <w:t xml:space="preserve"> </w:t>
-      </w:r>
-      <w:r>
-        <w:rPr>
-          <w:sz w:val="28"/>
-          <w:szCs w:val="28"/>
-        </w:rPr>
-        <w:t>с</w:t>
-      </w:r>
-      <w:r>
-        <w:rPr>
-          <w:sz w:val="28"/>
-          <w:szCs w:val="28"/>
-          <w:lang w:val="en-US"/>
-        </w:rPr>
-        <w:t xml:space="preserve"> </w:t>
-      </w:r>
-      <w:r>
-        <w:rPr>
-          <w:sz w:val="28"/>
-          <w:szCs w:val="28"/>
-          <w:lang w:val="en-US"/>
-        </w:rPr>
-        <w:t>shared preferences</w:t>
-      </w:r>
-      <w:r>
-        <w:rPr>
-          <w:sz w:val="28"/>
-          <w:szCs w:val="28"/>
-          <w:lang w:val="en-US"/>
+        <w:t>view</w:t>
+      </w:r>
+      <w:r>
+        <w:rPr>
+          <w:sz w:val="28"/>
+          <w:szCs w:val="28"/>
+        </w:rPr>
+        <w:t>, созданные в процессе выполнения работы</w:t>
+      </w:r>
+      <w:r>
+        <w:rPr>
+          <w:sz w:val="28"/>
+          <w:szCs w:val="28"/>
         </w:rPr>
         <w:t>.</w:t>
       </w:r>
     </w:p>
     <w:p>
       <w:pPr>
-        <w:pStyle w:val="Text0"/>
-        <w:rPr>
-          <w:sz w:val="28"/>
-          <w:szCs w:val="28"/>
-        </w:rPr>
-      </w:pPr>
-      <w:r>
-        <w:rPr>
-          <w:sz w:val="28"/>
-          <w:szCs w:val="28"/>
-        </w:rPr>
-        <w:t xml:space="preserve">Получение сохраненных данных из </w:t>
-      </w:r>
-      <w:r>
-        <w:rPr>
-          <w:sz w:val="28"/>
-          <w:szCs w:val="28"/>
-          <w:lang w:val="en-US"/>
-        </w:rPr>
-        <w:t>shared</w:t>
-      </w:r>
-      <w:r>
-        <w:rPr>
-          <w:sz w:val="28"/>
-          <w:szCs w:val="28"/>
-        </w:rPr>
-        <w:t xml:space="preserve"> </w:t>
-      </w:r>
-      <w:r>
-        <w:rPr>
-          <w:sz w:val="28"/>
-          <w:szCs w:val="28"/>
-          <w:lang w:val="en-US"/>
-        </w:rPr>
-        <w:t>preferences</w:t>
-      </w:r>
-      <w:r>
-        <w:rPr>
-          <w:sz w:val="28"/>
-          <w:szCs w:val="28"/>
-        </w:rPr>
-        <w:t xml:space="preserve"> представлено на рисунке 6.</w:t>
-      </w:r>
-    </w:p>
-    <w:p>
-      <w:pPr>
         <w:pStyle w:val="image0"/>
         <w:rPr>
           <w:sz w:val="28"/>
@@ -2575,11 +2502,12 @@
           <w:sz w:val="28"/>
           <w:szCs w:val="28"/>
         </w:rPr>
+        <w:lastRenderedPageBreak/>
         <w:drawing>
           <wp:inline distT="0" distB="0" distL="0" distR="0">
-            <wp:extent cx="2700655" cy="2945130"/>
-            <wp:effectExtent l="19050" t="0" r="4445" b="0"/>
-            <wp:docPr id="16" name="Рисунок 16"/>
+            <wp:extent cx="3924300" cy="3257550"/>
+            <wp:effectExtent l="19050" t="0" r="0" b="0"/>
+            <wp:docPr id="15" name="Рисунок 13"/>
             <wp:cNvGraphicFramePr>
               <a:graphicFrameLocks xmlns:a="http://schemas.openxmlformats.org/drawingml/2006/main" noChangeAspect="1"/>
             </wp:cNvGraphicFramePr>
@@ -2587,7 +2515,7 @@
               <a:graphicData uri="http://schemas.openxmlformats.org/drawingml/2006/picture">
                 <pic:pic xmlns:pic="http://schemas.openxmlformats.org/drawingml/2006/picture">
                   <pic:nvPicPr>
-                    <pic:cNvPr id="0" name="Picture 16"/>
+                    <pic:cNvPr id="0" name="Picture 13"/>
                     <pic:cNvPicPr>
                       <a:picLocks noChangeAspect="1" noChangeArrowheads="1"/>
                     </pic:cNvPicPr>
@@ -2602,7 +2530,7 @@
                   <pic:spPr bwMode="auto">
                     <a:xfrm>
                       <a:off x="0" y="0"/>
-                      <a:ext cx="2700655" cy="2945130"/>
+                      <a:ext cx="3924300" cy="3257550"/>
                     </a:xfrm>
                     <a:prstGeom prst="rect">
                       <a:avLst/>
@@ -2657,14 +2585,7 @@
           <w:sz w:val="28"/>
           <w:szCs w:val="28"/>
         </w:rPr>
-        <w:t xml:space="preserve"> –</w:t>
-      </w:r>
-      <w:r>
-        <w:rPr>
-          <w:sz w:val="28"/>
-          <w:szCs w:val="28"/>
-        </w:rPr>
-        <w:t xml:space="preserve"> Получение </w:t>
+        <w:t xml:space="preserve"> – </w:t>
       </w:r>
       <w:r>
         <w:rPr>
@@ -2672,75 +2593,14 @@
           <w:szCs w:val="28"/>
           <w:lang w:val="en-US"/>
         </w:rPr>
-        <w:t>shared</w:t>
-      </w:r>
-      <w:r>
-        <w:rPr>
-          <w:sz w:val="28"/>
-          <w:szCs w:val="28"/>
-        </w:rPr>
-        <w:t xml:space="preserve"> </w:t>
-      </w:r>
-      <w:r>
-        <w:rPr>
-          <w:sz w:val="28"/>
-          <w:szCs w:val="28"/>
-          <w:lang w:val="en-US"/>
-        </w:rPr>
-        <w:t>preferences</w:t>
-      </w:r>
-      <w:r>
-        <w:rPr>
-          <w:sz w:val="28"/>
-          <w:szCs w:val="28"/>
-        </w:rPr>
-        <w:t>.</w:t>
-      </w:r>
-    </w:p>
-    <w:p>
-      <w:pPr>
-        <w:pStyle w:val="Text0"/>
-        <w:rPr>
-          <w:sz w:val="28"/>
-          <w:szCs w:val="28"/>
-        </w:rPr>
-      </w:pPr>
-      <w:r>
-        <w:rPr>
-          <w:sz w:val="28"/>
-          <w:szCs w:val="28"/>
-        </w:rPr>
-        <w:t xml:space="preserve">Для работы с базой данных с помощью библиотеки </w:t>
-      </w:r>
-      <w:r>
-        <w:rPr>
-          <w:sz w:val="28"/>
-          <w:szCs w:val="28"/>
-          <w:lang w:val="en-US"/>
-        </w:rPr>
-        <w:t>Room</w:t>
-      </w:r>
-      <w:r>
-        <w:rPr>
-          <w:sz w:val="28"/>
-          <w:szCs w:val="28"/>
-        </w:rPr>
-        <w:t xml:space="preserve">, требуется создать интерфейс для обработки запросов </w:t>
-      </w:r>
-      <w:r>
-        <w:rPr>
-          <w:sz w:val="28"/>
-          <w:szCs w:val="28"/>
-          <w:lang w:val="en-US"/>
-        </w:rPr>
-        <w:t>sql</w:t>
-      </w:r>
-      <w:r>
-        <w:rPr>
-          <w:sz w:val="28"/>
-          <w:szCs w:val="28"/>
-        </w:rPr>
-        <w:t>. Данный интерфейс представлен на рисунке 7.</w:t>
+        <w:t xml:space="preserve">View </w:t>
+      </w:r>
+      <w:r>
+        <w:rPr>
+          <w:sz w:val="28"/>
+          <w:szCs w:val="28"/>
+        </w:rPr>
+        <w:t>добавления имени</w:t>
       </w:r>
     </w:p>
     <w:p>
@@ -2757,12 +2617,11 @@
           <w:sz w:val="28"/>
           <w:szCs w:val="28"/>
         </w:rPr>
-        <w:lastRenderedPageBreak/>
         <w:drawing>
           <wp:inline distT="0" distB="0" distL="0" distR="0">
-            <wp:extent cx="5380355" cy="3891280"/>
+            <wp:extent cx="3829050" cy="3057525"/>
             <wp:effectExtent l="19050" t="0" r="0" b="0"/>
-            <wp:docPr id="19" name="Рисунок 19"/>
+            <wp:docPr id="18" name="Рисунок 16"/>
             <wp:cNvGraphicFramePr>
               <a:graphicFrameLocks xmlns:a="http://schemas.openxmlformats.org/drawingml/2006/main" noChangeAspect="1"/>
             </wp:cNvGraphicFramePr>
@@ -2770,7 +2629,7 @@
               <a:graphicData uri="http://schemas.openxmlformats.org/drawingml/2006/picture">
                 <pic:pic xmlns:pic="http://schemas.openxmlformats.org/drawingml/2006/picture">
                   <pic:nvPicPr>
-                    <pic:cNvPr id="0" name="Picture 19"/>
+                    <pic:cNvPr id="0" name="Picture 16"/>
                     <pic:cNvPicPr>
                       <a:picLocks noChangeAspect="1" noChangeArrowheads="1"/>
                     </pic:cNvPicPr>
@@ -2785,7 +2644,7 @@
                   <pic:spPr bwMode="auto">
                     <a:xfrm>
                       <a:off x="0" y="0"/>
-                      <a:ext cx="5380355" cy="3891280"/>
+                      <a:ext cx="3829050" cy="3057525"/>
                     </a:xfrm>
                     <a:prstGeom prst="rect">
                       <a:avLst/>
@@ -2840,14 +2699,7 @@
           <w:sz w:val="28"/>
           <w:szCs w:val="28"/>
         </w:rPr>
-        <w:t xml:space="preserve"> –</w:t>
-      </w:r>
-      <w:r>
-        <w:rPr>
-          <w:sz w:val="28"/>
-          <w:szCs w:val="28"/>
-        </w:rPr>
-        <w:t xml:space="preserve"> Интерфейс запросов для </w:t>
+        <w:t xml:space="preserve"> – </w:t>
       </w:r>
       <w:r>
         <w:rPr>
@@ -2855,30 +2707,14 @@
           <w:szCs w:val="28"/>
           <w:lang w:val="en-US"/>
         </w:rPr>
-        <w:t>Cat</w:t>
-      </w:r>
-      <w:r>
-        <w:rPr>
-          <w:sz w:val="28"/>
-          <w:szCs w:val="28"/>
-        </w:rPr>
-        <w:t>.</w:t>
-      </w:r>
-    </w:p>
-    <w:p>
-      <w:pPr>
-        <w:pStyle w:val="Text0"/>
-        <w:rPr>
-          <w:sz w:val="28"/>
-          <w:szCs w:val="28"/>
-        </w:rPr>
-      </w:pPr>
-      <w:r>
-        <w:rPr>
-          <w:sz w:val="28"/>
-          <w:szCs w:val="28"/>
-        </w:rPr>
-        <w:t>Код обрабатывающий работу с базой данных представлен на рисунках 8-10.</w:t>
+        <w:t xml:space="preserve">View </w:t>
+      </w:r>
+      <w:r>
+        <w:rPr>
+          <w:sz w:val="28"/>
+          <w:szCs w:val="28"/>
+        </w:rPr>
+        <w:t>добавления случайного имени</w:t>
       </w:r>
     </w:p>
     <w:p>
@@ -2895,11 +2731,12 @@
           <w:sz w:val="28"/>
           <w:szCs w:val="28"/>
         </w:rPr>
+        <w:lastRenderedPageBreak/>
         <w:drawing>
           <wp:inline distT="0" distB="0" distL="0" distR="0">
-            <wp:extent cx="4540250" cy="2753995"/>
-            <wp:effectExtent l="19050" t="0" r="0" b="0"/>
-            <wp:docPr id="25" name="Рисунок 25"/>
+            <wp:extent cx="3876675" cy="3467100"/>
+            <wp:effectExtent l="19050" t="0" r="9525" b="0"/>
+            <wp:docPr id="21" name="Рисунок 19"/>
             <wp:cNvGraphicFramePr>
               <a:graphicFrameLocks xmlns:a="http://schemas.openxmlformats.org/drawingml/2006/main" noChangeAspect="1"/>
             </wp:cNvGraphicFramePr>
@@ -2907,7 +2744,7 @@
               <a:graphicData uri="http://schemas.openxmlformats.org/drawingml/2006/picture">
                 <pic:pic xmlns:pic="http://schemas.openxmlformats.org/drawingml/2006/picture">
                   <pic:nvPicPr>
-                    <pic:cNvPr id="0" name="Picture 25"/>
+                    <pic:cNvPr id="0" name="Picture 19"/>
                     <pic:cNvPicPr>
                       <a:picLocks noChangeAspect="1" noChangeArrowheads="1"/>
                     </pic:cNvPicPr>
@@ -2922,7 +2759,7 @@
                   <pic:spPr bwMode="auto">
                     <a:xfrm>
                       <a:off x="0" y="0"/>
-                      <a:ext cx="4540250" cy="2753995"/>
+                      <a:ext cx="3876675" cy="3467100"/>
                     </a:xfrm>
                     <a:prstGeom prst="rect">
                       <a:avLst/>
@@ -2977,21 +2814,22 @@
           <w:sz w:val="28"/>
           <w:szCs w:val="28"/>
         </w:rPr>
-        <w:t xml:space="preserve"> –</w:t>
-      </w:r>
-      <w:r>
-        <w:rPr>
-          <w:sz w:val="28"/>
-          <w:szCs w:val="28"/>
-        </w:rPr>
-        <w:t xml:space="preserve"> Загрузка из базы данных</w:t>
-      </w:r>
-      <w:r>
-        <w:rPr>
-          <w:sz w:val="28"/>
-          <w:szCs w:val="28"/>
-        </w:rPr>
-        <w:t>.</w:t>
+        <w:t xml:space="preserve"> – </w:t>
+      </w:r>
+      <w:r>
+        <w:rPr>
+          <w:sz w:val="28"/>
+          <w:szCs w:val="28"/>
+          <w:lang w:val="en-US"/>
+        </w:rPr>
+        <w:t xml:space="preserve">View </w:t>
+      </w:r>
+      <w:r>
+        <w:rPr>
+          <w:sz w:val="28"/>
+          <w:szCs w:val="28"/>
+        </w:rPr>
+        <w:t>списка имен</w:t>
       </w:r>
     </w:p>
     <w:p>
@@ -3008,12 +2846,11 @@
           <w:sz w:val="28"/>
           <w:szCs w:val="28"/>
         </w:rPr>
-        <w:lastRenderedPageBreak/>
         <w:drawing>
           <wp:inline distT="0" distB="0" distL="0" distR="0">
-            <wp:extent cx="4720590" cy="2105025"/>
-            <wp:effectExtent l="19050" t="0" r="3810" b="0"/>
-            <wp:docPr id="28" name="Рисунок 28"/>
+            <wp:extent cx="3962400" cy="3219450"/>
+            <wp:effectExtent l="19050" t="0" r="0" b="0"/>
+            <wp:docPr id="23" name="Рисунок 22"/>
             <wp:cNvGraphicFramePr>
               <a:graphicFrameLocks xmlns:a="http://schemas.openxmlformats.org/drawingml/2006/main" noChangeAspect="1"/>
             </wp:cNvGraphicFramePr>
@@ -3021,7 +2858,7 @@
               <a:graphicData uri="http://schemas.openxmlformats.org/drawingml/2006/picture">
                 <pic:pic xmlns:pic="http://schemas.openxmlformats.org/drawingml/2006/picture">
                   <pic:nvPicPr>
-                    <pic:cNvPr id="0" name="Picture 28"/>
+                    <pic:cNvPr id="0" name="Picture 22"/>
                     <pic:cNvPicPr>
                       <a:picLocks noChangeAspect="1" noChangeArrowheads="1"/>
                     </pic:cNvPicPr>
@@ -3036,7 +2873,7 @@
                   <pic:spPr bwMode="auto">
                     <a:xfrm>
                       <a:off x="0" y="0"/>
-                      <a:ext cx="4720590" cy="2105025"/>
+                      <a:ext cx="3962400" cy="3219450"/>
                     </a:xfrm>
                     <a:prstGeom prst="rect">
                       <a:avLst/>
@@ -3091,21 +2928,22 @@
           <w:sz w:val="28"/>
           <w:szCs w:val="28"/>
         </w:rPr>
-        <w:t xml:space="preserve"> –</w:t>
-      </w:r>
-      <w:r>
-        <w:rPr>
-          <w:sz w:val="28"/>
-          <w:szCs w:val="28"/>
-        </w:rPr>
-        <w:t xml:space="preserve"> Сохранение в базу банных</w:t>
-      </w:r>
-      <w:r>
-        <w:rPr>
-          <w:sz w:val="28"/>
-          <w:szCs w:val="28"/>
-        </w:rPr>
-        <w:t>.</w:t>
+        <w:t xml:space="preserve"> – </w:t>
+      </w:r>
+      <w:r>
+        <w:rPr>
+          <w:sz w:val="28"/>
+          <w:szCs w:val="28"/>
+          <w:lang w:val="en-US"/>
+        </w:rPr>
+        <w:t xml:space="preserve">View </w:t>
+      </w:r>
+      <w:r>
+        <w:rPr>
+          <w:sz w:val="28"/>
+          <w:szCs w:val="28"/>
+        </w:rPr>
+        <w:t>удаления имени</w:t>
       </w:r>
     </w:p>
     <w:p>
@@ -3122,11 +2960,12 @@
           <w:sz w:val="28"/>
           <w:szCs w:val="28"/>
         </w:rPr>
+        <w:lastRenderedPageBreak/>
         <w:drawing>
           <wp:inline distT="0" distB="0" distL="0" distR="0">
-            <wp:extent cx="5199380" cy="1903095"/>
-            <wp:effectExtent l="19050" t="0" r="1270" b="0"/>
-            <wp:docPr id="31" name="Рисунок 31"/>
+            <wp:extent cx="3762375" cy="3190875"/>
+            <wp:effectExtent l="19050" t="0" r="9525" b="0"/>
+            <wp:docPr id="26" name="Рисунок 25"/>
             <wp:cNvGraphicFramePr>
               <a:graphicFrameLocks xmlns:a="http://schemas.openxmlformats.org/drawingml/2006/main" noChangeAspect="1"/>
             </wp:cNvGraphicFramePr>
@@ -3134,7 +2973,7 @@
               <a:graphicData uri="http://schemas.openxmlformats.org/drawingml/2006/picture">
                 <pic:pic xmlns:pic="http://schemas.openxmlformats.org/drawingml/2006/picture">
                   <pic:nvPicPr>
-                    <pic:cNvPr id="0" name="Picture 31"/>
+                    <pic:cNvPr id="0" name="Picture 25"/>
                     <pic:cNvPicPr>
                       <a:picLocks noChangeAspect="1" noChangeArrowheads="1"/>
                     </pic:cNvPicPr>
@@ -3149,7 +2988,7 @@
                   <pic:spPr bwMode="auto">
                     <a:xfrm>
                       <a:off x="0" y="0"/>
-                      <a:ext cx="5199380" cy="1903095"/>
+                      <a:ext cx="3762375" cy="3190875"/>
                     </a:xfrm>
                     <a:prstGeom prst="rect">
                       <a:avLst/>
@@ -3204,98 +3043,29 @@
           <w:sz w:val="28"/>
           <w:szCs w:val="28"/>
         </w:rPr>
-        <w:t xml:space="preserve"> –</w:t>
-      </w:r>
-      <w:r>
-        <w:rPr>
-          <w:sz w:val="28"/>
-          <w:szCs w:val="28"/>
-        </w:rPr>
-        <w:t xml:space="preserve"> Удаление из базы данных</w:t>
-      </w:r>
-      <w:r>
-        <w:rPr>
-          <w:sz w:val="28"/>
-          <w:szCs w:val="28"/>
-        </w:rPr>
-        <w:t>.</w:t>
-      </w:r>
-    </w:p>
-    <w:p>
-      <w:pPr>
-        <w:pStyle w:val="Text0"/>
-        <w:rPr>
-          <w:sz w:val="28"/>
-          <w:szCs w:val="28"/>
-        </w:rPr>
-      </w:pPr>
-      <w:r>
-        <w:rPr>
-          <w:sz w:val="28"/>
-          <w:szCs w:val="28"/>
-        </w:rPr>
-        <w:t>Получение сохраненных данных из базы представлен на рисунке 11.</w:t>
-      </w:r>
-    </w:p>
-    <w:p>
-      <w:pPr>
-        <w:pStyle w:val="image0"/>
-        <w:rPr>
-          <w:sz w:val="28"/>
-          <w:szCs w:val="28"/>
-        </w:rPr>
-      </w:pPr>
-      <w:r>
-        <w:rPr>
-          <w:noProof/>
-          <w:sz w:val="28"/>
-          <w:szCs w:val="28"/>
-        </w:rPr>
-        <w:drawing>
-          <wp:inline distT="0" distB="0" distL="0" distR="0">
-            <wp:extent cx="3296285" cy="2839085"/>
-            <wp:effectExtent l="19050" t="0" r="0" b="0"/>
-            <wp:docPr id="34" name="Рисунок 34"/>
-            <wp:cNvGraphicFramePr>
-              <a:graphicFrameLocks xmlns:a="http://schemas.openxmlformats.org/drawingml/2006/main" noChangeAspect="1"/>
-            </wp:cNvGraphicFramePr>
-            <a:graphic xmlns:a="http://schemas.openxmlformats.org/drawingml/2006/main">
-              <a:graphicData uri="http://schemas.openxmlformats.org/drawingml/2006/picture">
-                <pic:pic xmlns:pic="http://schemas.openxmlformats.org/drawingml/2006/picture">
-                  <pic:nvPicPr>
-                    <pic:cNvPr id="0" name="Picture 34"/>
-                    <pic:cNvPicPr>
-                      <a:picLocks noChangeAspect="1" noChangeArrowheads="1"/>
-                    </pic:cNvPicPr>
-                  </pic:nvPicPr>
-                  <pic:blipFill>
-                    <a:blip r:embed="rId16" cstate="print"/>
-                    <a:srcRect/>
-                    <a:stretch>
-                      <a:fillRect/>
-                    </a:stretch>
-                  </pic:blipFill>
-                  <pic:spPr bwMode="auto">
-                    <a:xfrm>
-                      <a:off x="0" y="0"/>
-                      <a:ext cx="3296285" cy="2839085"/>
-                    </a:xfrm>
-                    <a:prstGeom prst="rect">
-                      <a:avLst/>
-                    </a:prstGeom>
-                    <a:noFill/>
-                    <a:ln w="9525">
-                      <a:noFill/>
-                      <a:miter lim="800000"/>
-                      <a:headEnd/>
-                      <a:tailEnd/>
-                    </a:ln>
-                  </pic:spPr>
-                </pic:pic>
-              </a:graphicData>
-            </a:graphic>
-          </wp:inline>
-        </w:drawing>
+        <w:t xml:space="preserve"> – </w:t>
+      </w:r>
+      <w:r>
+        <w:rPr>
+          <w:sz w:val="28"/>
+          <w:szCs w:val="28"/>
+          <w:lang w:val="en-US"/>
+        </w:rPr>
+        <w:t>View</w:t>
+      </w:r>
+      <w:r>
+        <w:rPr>
+          <w:sz w:val="28"/>
+          <w:szCs w:val="28"/>
+        </w:rPr>
+        <w:t xml:space="preserve"> </w:t>
+      </w:r>
+      <w:r>
+        <w:rPr>
+          <w:sz w:val="28"/>
+          <w:szCs w:val="28"/>
+        </w:rPr>
+        <w:t>описания одного элемента списка</w:t>
       </w:r>
     </w:p>
     <w:p>
@@ -3307,48 +3077,6 @@
           <w:szCs w:val="28"/>
         </w:rPr>
       </w:pPr>
-      <w:r>
-        <w:rPr>
-          <w:sz w:val="28"/>
-          <w:szCs w:val="28"/>
-        </w:rPr>
-        <w:t>Рисунок</w:t>
-      </w:r>
-      <w:r>
-        <w:rPr>
-          <w:sz w:val="28"/>
-          <w:szCs w:val="28"/>
-        </w:rPr>
-        <w:t xml:space="preserve"> </w:t>
-      </w:r>
-      <w:r>
-        <w:rPr>
-          <w:sz w:val="28"/>
-          <w:szCs w:val="28"/>
-        </w:rPr>
-        <w:t>11</w:t>
-      </w:r>
-      <w:r>
-        <w:rPr>
-          <w:sz w:val="28"/>
-          <w:szCs w:val="28"/>
-        </w:rPr>
-        <w:t xml:space="preserve"> –</w:t>
-      </w:r>
-      <w:r>
-        <w:rPr>
-          <w:sz w:val="28"/>
-          <w:szCs w:val="28"/>
-        </w:rPr>
-        <w:t xml:space="preserve"> Данные в базе данных</w:t>
-      </w:r>
-      <w:r>
-        <w:rPr>
-          <w:sz w:val="28"/>
-          <w:szCs w:val="28"/>
-        </w:rPr>
-        <w:t>.</w:t>
-      </w:r>
     </w:p>
     <w:p>
       <w:pPr>
@@ -3389,6 +3117,9 @@
     <w:p>
       <w:pPr>
         <w:pStyle w:val="Text0"/>
+        <w:rPr>
+          <w:lang w:val="en-US"/>
+        </w:rPr>
       </w:pPr>
       <w:r>
         <w:rPr>
@@ -3416,7 +3147,7 @@
           <w:sz w:val="28"/>
           <w:szCs w:val="28"/>
         </w:rPr>
-        <w:t xml:space="preserve"> работы с </w:t>
+        <w:t xml:space="preserve"> работы с паттерном </w:t>
       </w:r>
       <w:r>
         <w:rPr>
@@ -3424,14 +3155,21 @@
           <w:szCs w:val="28"/>
           <w:lang w:val="en-US"/>
         </w:rPr>
-        <w:t>app</w:t>
-      </w:r>
-      <w:r>
-        <w:rPr>
-          <w:sz w:val="28"/>
-          <w:szCs w:val="28"/>
-        </w:rPr>
-        <w:t>-</w:t>
+        <w:t>MVVM</w:t>
+      </w:r>
+      <w:r>
+        <w:rPr>
+          <w:sz w:val="28"/>
+          <w:szCs w:val="28"/>
+        </w:rPr>
+        <w:t>.</w:t>
+      </w:r>
+      <w:r>
+        <w:rPr>
+          <w:sz w:val="28"/>
+          <w:szCs w:val="28"/>
+        </w:rPr>
+        <w:t xml:space="preserve"> Был переформатирован код, для более удобной работы с ним. Были разработаны несколько элементов </w:t>
       </w:r>
       <w:r>
         <w:rPr>
@@ -3439,14 +3177,14 @@
           <w:szCs w:val="28"/>
           <w:lang w:val="en-US"/>
         </w:rPr>
-        <w:t>specific</w:t>
-      </w:r>
-      <w:r>
-        <w:rPr>
-          <w:sz w:val="28"/>
-          <w:szCs w:val="28"/>
-        </w:rPr>
-        <w:t xml:space="preserve"> </w:t>
+        <w:t>view</w:t>
+      </w:r>
+      <w:r>
+        <w:rPr>
+          <w:sz w:val="28"/>
+          <w:szCs w:val="28"/>
+        </w:rPr>
+        <w:t xml:space="preserve">, а также настроена работа с моделей данных через </w:t>
       </w:r>
       <w:r>
         <w:rPr>
@@ -3454,96 +3192,7 @@
           <w:szCs w:val="28"/>
           <w:lang w:val="en-US"/>
         </w:rPr>
-        <w:t>storage</w:t>
-      </w:r>
-      <w:r>
-        <w:rPr>
-          <w:sz w:val="28"/>
-          <w:szCs w:val="28"/>
-        </w:rPr>
-        <w:t xml:space="preserve">, </w:t>
-      </w:r>
-      <w:r>
-        <w:rPr>
-          <w:sz w:val="28"/>
-          <w:szCs w:val="28"/>
-          <w:lang w:val="en-US"/>
-        </w:rPr>
-        <w:t>external</w:t>
-      </w:r>
-      <w:r>
-        <w:rPr>
-          <w:sz w:val="28"/>
-          <w:szCs w:val="28"/>
-        </w:rPr>
-        <w:t xml:space="preserve"> </w:t>
-      </w:r>
-      <w:r>
-        <w:rPr>
-          <w:sz w:val="28"/>
-          <w:szCs w:val="28"/>
-          <w:lang w:val="en-US"/>
-        </w:rPr>
-        <w:t>storage</w:t>
-      </w:r>
-      <w:r>
-        <w:rPr>
-          <w:sz w:val="28"/>
-          <w:szCs w:val="28"/>
-        </w:rPr>
-        <w:t>.</w:t>
-      </w:r>
-      <w:r>
-        <w:rPr>
-          <w:sz w:val="28"/>
-          <w:szCs w:val="28"/>
-        </w:rPr>
-        <w:t xml:space="preserve"> Освоена работа с </w:t>
-      </w:r>
-      <w:r>
-        <w:rPr>
-          <w:sz w:val="28"/>
-          <w:szCs w:val="28"/>
-          <w:lang w:val="en-US"/>
-        </w:rPr>
-        <w:t>shared</w:t>
-      </w:r>
-      <w:r>
-        <w:rPr>
-          <w:sz w:val="28"/>
-          <w:szCs w:val="28"/>
-        </w:rPr>
-        <w:t xml:space="preserve"> </w:t>
-      </w:r>
-      <w:r>
-        <w:rPr>
-          <w:sz w:val="28"/>
-          <w:szCs w:val="28"/>
-          <w:lang w:val="en-US"/>
-        </w:rPr>
-        <w:t>preferences</w:t>
-      </w:r>
-      <w:r>
-        <w:rPr>
-          <w:sz w:val="28"/>
-          <w:szCs w:val="28"/>
-        </w:rPr>
-        <w:t xml:space="preserve">. А также освоена и реализована базовая работа с базой данных с помощью библиотеки </w:t>
-      </w:r>
-      <w:r>
-        <w:rPr>
-          <w:sz w:val="28"/>
-          <w:szCs w:val="28"/>
-          <w:lang w:val="en-US"/>
-        </w:rPr>
-        <w:t>Room</w:t>
-      </w:r>
-      <w:r>
-        <w:rPr>
-          <w:sz w:val="28"/>
-          <w:szCs w:val="28"/>
-        </w:rPr>
-        <w:t>.</w:t>
+        <w:t>viewModel.</w:t>
       </w:r>
     </w:p>
     <w:sectPr>
@@ -4921,7 +4570,7 @@
   <a:extraClrSchemeLst/>
   <a:extLst>
     <a:ext uri="{05A4C25C-085E-4340-85A3-A5531E510DB2}">
-      <thm15:themeFamily xmlns:thm15="http://schemas.microsoft.com/office/thememl/2012/main" xmlns="" name="Office Theme" id="{62F939B6-93AF-4DB8-9C6B-D6C7DFDC589F}" vid="{4A3C46E8-61CC-4603-A589-7422A47A8E4A}"/>
+      <thm15:themeFamily xmlns="" xmlns:thm15="http://schemas.microsoft.com/office/thememl/2012/main" name="Office Theme" id="{62F939B6-93AF-4DB8-9C6B-D6C7DFDC589F}" vid="{4A3C46E8-61CC-4603-A589-7422A47A8E4A}"/>
     </a:ext>
   </a:extLst>
 </a:theme>

</xml_diff>